<commit_message>
hoan thanh bao cao
</commit_message>
<xml_diff>
--- a/BaocaoCNPM.docx
+++ b/BaocaoCNPM.docx
@@ -66,7 +66,7 @@
                     <pic:cNvPicPr/>
                   </pic:nvPicPr>
                   <pic:blipFill>
-                    <a:blip r:embed="rId5"/>
+                    <a:blip r:embed="rId7"/>
                     <a:stretch>
                       <a:fillRect/>
                     </a:stretch>
@@ -1135,6 +1135,7 @@
         </w:rPr>
         <w:t>Ở phần view, Laravel cung cấp sẵn cho người dùng một template enigine có tên là blade, giúp người dùng có thể sử dụng code php bên trong file giao diện của mình một cách thuật lợi và không bị rối mắt như sử dụng cặp thẻ </w:t>
       </w:r>
+      <w:proofErr w:type="gramStart"/>
       <w:r>
         <w:rPr>
           <w:rFonts w:ascii="Times New Roman" w:eastAsia="Times New Roman" w:hAnsi="Times New Roman" w:cs="Times New Roman"/>
@@ -1143,7 +1144,18 @@
           <w:szCs w:val="28"/>
           <w:shd w:val="clear" w:color="auto" w:fill="EEEEEE"/>
         </w:rPr>
-        <w:t>&lt;?php ?&gt;</w:t>
+        <w:t>&lt;?php</w:t>
+      </w:r>
+      <w:proofErr w:type="gramEnd"/>
+      <w:r>
+        <w:rPr>
+          <w:rFonts w:ascii="Times New Roman" w:eastAsia="Times New Roman" w:hAnsi="Times New Roman" w:cs="Times New Roman"/>
+          <w:color w:val="000000" w:themeColor="text1"/>
+          <w:sz w:val="28"/>
+          <w:szCs w:val="28"/>
+          <w:shd w:val="clear" w:color="auto" w:fill="EEEEEE"/>
+        </w:rPr>
+        <w:t xml:space="preserve"> ?&gt;</w:t>
       </w:r>
       <w:r>
         <w:rPr>
@@ -1283,7 +1295,27 @@
           <w:sz w:val="28"/>
           <w:szCs w:val="28"/>
         </w:rPr>
-        <w:t>HTML (HyperText Markup Language) : là một ngôn ngữ đánh dấu được thiết kế ra để tạo nên các trang web, nghĩa là các mẩu thông tin được trình bày trên World Wide Web.</w:t>
+        <w:t>HTML (HyperText Markup Language</w:t>
+      </w:r>
+      <w:proofErr w:type="gramStart"/>
+      <w:r>
+        <w:rPr>
+          <w:color w:val="000000" w:themeColor="text1"/>
+          <w:spacing w:val="-1"/>
+          <w:sz w:val="28"/>
+          <w:szCs w:val="28"/>
+        </w:rPr>
+        <w:t>) :</w:t>
+      </w:r>
+      <w:proofErr w:type="gramEnd"/>
+      <w:r>
+        <w:rPr>
+          <w:color w:val="000000" w:themeColor="text1"/>
+          <w:spacing w:val="-1"/>
+          <w:sz w:val="28"/>
+          <w:szCs w:val="28"/>
+        </w:rPr>
+        <w:t xml:space="preserve"> là một ngôn ngữ đánh dấu được thiết kế ra để tạo nên các trang web, nghĩa là các mẩu thông tin được trình bày trên World Wide Web.</w:t>
       </w:r>
     </w:p>
     <w:p>
@@ -1314,7 +1346,27 @@
           <w:sz w:val="28"/>
           <w:szCs w:val="28"/>
         </w:rPr>
-        <w:t>CSS (Cascading Style Sheets) : định nghĩa về cách hiển thị của một tài liệu HTML. CSS đặc biệt hữu ích trong việc thiết kế Web. Nó giúp cho người thiết kế dễ dàng áp đặt các phong cách đã được thiết kế lên bất kì page nào của website một cách nhanh chóng, đồng bộ</w:t>
+        <w:t>CSS (Cascading Style Sheets</w:t>
+      </w:r>
+      <w:proofErr w:type="gramStart"/>
+      <w:r>
+        <w:rPr>
+          <w:color w:val="000000" w:themeColor="text1"/>
+          <w:spacing w:val="-1"/>
+          <w:sz w:val="28"/>
+          <w:szCs w:val="28"/>
+        </w:rPr>
+        <w:t>) :</w:t>
+      </w:r>
+      <w:proofErr w:type="gramEnd"/>
+      <w:r>
+        <w:rPr>
+          <w:color w:val="000000" w:themeColor="text1"/>
+          <w:spacing w:val="-1"/>
+          <w:sz w:val="28"/>
+          <w:szCs w:val="28"/>
+        </w:rPr>
+        <w:t xml:space="preserve"> định nghĩa về cách hiển thị của một tài liệu HTML. CSS đặc biệt hữu ích trong việc thiết kế Web. Nó giúp cho người thiết kế dễ dàng áp đặt các phong cách đã được thiết kế lên bất kì page nào của website một cách nhanh chóng, đồng bộ</w:t>
       </w:r>
       <w:r>
         <w:rPr>
@@ -1346,7 +1398,27 @@
           <w:szCs w:val="28"/>
         </w:rPr>
         <w:tab/>
-        <w:t>Sau khi biết được ý nghĩa sử dụng, tìm hiểu về  cú pháp định dạng và thay đổi style trong CSS cũng như cấu trúc và các thẻ cơ bản trong HTML, bao gồm:</w:t>
+        <w:t xml:space="preserve">Sau khi biết được ý nghĩa sử dụng, tìm hiểu </w:t>
+      </w:r>
+      <w:proofErr w:type="gramStart"/>
+      <w:r>
+        <w:rPr>
+          <w:color w:val="000000" w:themeColor="text1"/>
+          <w:spacing w:val="-1"/>
+          <w:sz w:val="28"/>
+          <w:szCs w:val="28"/>
+        </w:rPr>
+        <w:t>về  cú</w:t>
+      </w:r>
+      <w:proofErr w:type="gramEnd"/>
+      <w:r>
+        <w:rPr>
+          <w:color w:val="000000" w:themeColor="text1"/>
+          <w:spacing w:val="-1"/>
+          <w:sz w:val="28"/>
+          <w:szCs w:val="28"/>
+        </w:rPr>
+        <w:t xml:space="preserve"> pháp định dạng và thay đổi style trong CSS cũng như cấu trúc và các thẻ cơ bản trong HTML, bao gồm:</w:t>
       </w:r>
     </w:p>
     <w:p>
@@ -1875,7 +1947,27 @@
           <w:szCs w:val="28"/>
         </w:rPr>
         <w:tab/>
-        <w:t>Bootstrap là một trong những CSS Framework phổ biến nhất hiện nay, do Twitter phát triển. Bootsrap sử dụng những ngôn ngữ trên để tạo ra những mẫu cơ bản, giúp chúng ta dễ dàng tạo ra những giao diện web với khả năng responsive( tức là tự động điều chỉnh kích thước trang web phù hợp với các loại màn hình điện thoại, laptop…). Nhóm chúng em song song tìm hiểu và áp dụng thư viện Bootstrap vào những bài tập, task thực hành được giao, từ đó dễ dàng hơn trong việc tạo những mẫu form, button, table…</w:t>
+        <w:t xml:space="preserve">Bootstrap là một trong những CSS Framework phổ biến nhất hiện nay, do Twitter phát triển. Bootsrap sử dụng những ngôn ngữ trên để tạo ra những mẫu cơ bản, giúp chúng ta dễ dàng tạo ra những giao diện web với khả năng </w:t>
+      </w:r>
+      <w:proofErr w:type="gramStart"/>
+      <w:r>
+        <w:rPr>
+          <w:rFonts w:ascii="Times New Roman" w:hAnsi="Times New Roman" w:cs="Times New Roman"/>
+          <w:color w:val="000000" w:themeColor="text1"/>
+          <w:sz w:val="28"/>
+          <w:szCs w:val="28"/>
+        </w:rPr>
+        <w:t>responsive( tức</w:t>
+      </w:r>
+      <w:proofErr w:type="gramEnd"/>
+      <w:r>
+        <w:rPr>
+          <w:rFonts w:ascii="Times New Roman" w:hAnsi="Times New Roman" w:cs="Times New Roman"/>
+          <w:color w:val="000000" w:themeColor="text1"/>
+          <w:sz w:val="28"/>
+          <w:szCs w:val="28"/>
+        </w:rPr>
+        <w:t xml:space="preserve"> là tự động điều chỉnh kích thước trang web phù hợp với các loại màn hình điện thoại, laptop…). Nhóm chúng em song song tìm hiểu và áp dụng thư viện Bootstrap vào những bài tập, task thực hành được giao, từ đó dễ dàng hơn trong việc tạo những mẫu form, button, table…</w:t>
       </w:r>
     </w:p>
     <w:p>
@@ -1897,8 +1989,19 @@
           <w:szCs w:val="28"/>
         </w:rPr>
         <w:tab/>
-        <w:t>Sản phẩm trang web cũng có áp dụng thư viện Bootsrap trong quá trình tạo giao diện cho trang, ví dụ như tạo slideshow ảnh, dropdown menu, carousel để hiện lên sản phẩm ở trang chủ, phân trang ở blade hiển thị sản phẩm theo từng mục, v.v..</w:t>
-      </w:r>
+        <w:t xml:space="preserve">Sản phẩm trang web cũng có áp dụng thư viện Bootsrap trong quá trình tạo giao diện cho trang, ví dụ như tạo slideshow ảnh, dropdown menu, carousel để hiện lên sản phẩm ở trang chủ, phân trang ở blade hiển thị sản phẩm theo từng mục, </w:t>
+      </w:r>
+      <w:proofErr w:type="gramStart"/>
+      <w:r>
+        <w:rPr>
+          <w:rFonts w:ascii="Times New Roman" w:hAnsi="Times New Roman" w:cs="Times New Roman"/>
+          <w:color w:val="000000" w:themeColor="text1"/>
+          <w:sz w:val="28"/>
+          <w:szCs w:val="28"/>
+        </w:rPr>
+        <w:t>v.v..</w:t>
+      </w:r>
+      <w:proofErr w:type="gramEnd"/>
     </w:p>
     <w:p>
       <w:pPr>
@@ -1983,7 +2086,7 @@
         <w:tab/>
         <w:t>Laravel là</w:t>
       </w:r>
-      <w:hyperlink r:id="rId6" w:tgtFrame="_blank" w:history="1"/>
+      <w:hyperlink r:id="rId8" w:tgtFrame="_blank" w:history="1"/>
       <w:r>
         <w:rPr>
           <w:rFonts w:ascii="Times New Roman" w:hAnsi="Times New Roman" w:cs="Times New Roman"/>
@@ -2147,7 +2250,31 @@
           <w:shd w:val="clear" w:color="auto" w:fill="FFFFFF"/>
         </w:rPr>
         <w:tab/>
-        <w:t>Laravel được xây dựng và phát triển theo mô hình MVC (Model – View  – Controller). Trong đó:</w:t>
+        <w:t xml:space="preserve">Laravel được xây dựng và phát triển theo mô hình MVC (Model – </w:t>
+      </w:r>
+      <w:proofErr w:type="gramStart"/>
+      <w:r>
+        <w:rPr>
+          <w:rFonts w:ascii="Times New Roman" w:hAnsi="Times New Roman" w:cs="Times New Roman"/>
+          <w:color w:val="1B1B1B"/>
+          <w:spacing w:val="-1"/>
+          <w:sz w:val="28"/>
+          <w:szCs w:val="28"/>
+          <w:shd w:val="clear" w:color="auto" w:fill="FFFFFF"/>
+        </w:rPr>
+        <w:t>View  –</w:t>
+      </w:r>
+      <w:proofErr w:type="gramEnd"/>
+      <w:r>
+        <w:rPr>
+          <w:rFonts w:ascii="Times New Roman" w:hAnsi="Times New Roman" w:cs="Times New Roman"/>
+          <w:color w:val="1B1B1B"/>
+          <w:spacing w:val="-1"/>
+          <w:sz w:val="28"/>
+          <w:szCs w:val="28"/>
+          <w:shd w:val="clear" w:color="auto" w:fill="FFFFFF"/>
+        </w:rPr>
+        <w:t xml:space="preserve"> Controller). Trong đó:</w:t>
       </w:r>
     </w:p>
     <w:p>
@@ -2309,7 +2436,25 @@
           <w:sz w:val="28"/>
           <w:szCs w:val="28"/>
         </w:rPr>
-        <w:t>Thanh điều hướng navigation nằm ở đầu trang để hiển thị sản phẩm theo các mục theo nhu cầu của người dùng. Khi người dùng click theo từng mục tương ứng thì sẽ liên kết đến trang tương ứng để hiển thi các sản phẩm. Bên cạnh là mục tìm kiếm sản phẩm, khi khách hàng đến với website muốn tìm kiếm tên của một sản phẩm thì nhập thông tin cần tìm  rồi click vào ô tìm kiếm, hệ thống sẽ gửi thông tin khách hàng cần tìm về sản phẩm nếu có trong cơ sở dữ liệu. Khách hàng muốn xem thông tin sản phẩm đó thì click vào hình sản phẩm để đọc thông tin và lựa chọn mặt hàng cần mua.</w:t>
+        <w:t xml:space="preserve">Thanh điều hướng navigation nằm ở đầu trang để hiển thị sản phẩm theo các mục theo nhu cầu của người dùng. Khi người dùng click theo từng mục tương ứng thì sẽ liên kết đến trang tương ứng để hiển thi các sản phẩm. Bên cạnh là mục tìm kiếm sản phẩm, khi khách hàng đến với website muốn tìm kiếm tên của một sản phẩm thì nhập thông tin cần </w:t>
+      </w:r>
+      <w:proofErr w:type="gramStart"/>
+      <w:r>
+        <w:rPr>
+          <w:rFonts w:ascii="Times New Roman" w:hAnsi="Times New Roman" w:cs="Times New Roman"/>
+          <w:sz w:val="28"/>
+          <w:szCs w:val="28"/>
+        </w:rPr>
+        <w:t>tìm  rồi</w:t>
+      </w:r>
+      <w:proofErr w:type="gramEnd"/>
+      <w:r>
+        <w:rPr>
+          <w:rFonts w:ascii="Times New Roman" w:hAnsi="Times New Roman" w:cs="Times New Roman"/>
+          <w:sz w:val="28"/>
+          <w:szCs w:val="28"/>
+        </w:rPr>
+        <w:t xml:space="preserve"> click vào ô tìm kiếm, hệ thống sẽ gửi thông tin khách hàng cần tìm về sản phẩm nếu có trong cơ sở dữ liệu. Khách hàng muốn xem thông tin sản phẩm đó thì click vào hình sản phẩm để đọc thông tin và lựa chọn mặt hàng cần mua.</w:t>
       </w:r>
     </w:p>
     <w:p>
@@ -2490,7 +2635,7 @@
                     <pic:cNvPicPr/>
                   </pic:nvPicPr>
                   <pic:blipFill>
-                    <a:blip r:embed="rId7" cstate="print">
+                    <a:blip r:embed="rId9" cstate="print">
                       <a:extLst>
                         <a:ext uri="{28A0092B-C50C-407E-A947-70E740481C1C}">
                           <a14:useLocalDpi xmlns:a14="http://schemas.microsoft.com/office/drawing/2010/main" val="0"/>
@@ -2588,7 +2733,7 @@
                     <pic:cNvPicPr/>
                   </pic:nvPicPr>
                   <pic:blipFill>
-                    <a:blip r:embed="rId8" cstate="print">
+                    <a:blip r:embed="rId10" cstate="print">
                       <a:extLst>
                         <a:ext uri="{28A0092B-C50C-407E-A947-70E740481C1C}">
                           <a14:useLocalDpi xmlns:a14="http://schemas.microsoft.com/office/drawing/2010/main" val="0"/>
@@ -2642,7 +2787,25 @@
           <w:sz w:val="28"/>
           <w:szCs w:val="28"/>
         </w:rPr>
-        <w:t>Bên cạnh đăng nhập là đăng xuất,  nếu người dùng không làm việc trên trang web, hoặc đổi tên người người dùng tại đó.</w:t>
+        <w:t xml:space="preserve">Bên cạnh đăng nhập là đăng </w:t>
+      </w:r>
+      <w:proofErr w:type="gramStart"/>
+      <w:r>
+        <w:rPr>
+          <w:rFonts w:ascii="Times New Roman" w:hAnsi="Times New Roman" w:cs="Times New Roman"/>
+          <w:sz w:val="28"/>
+          <w:szCs w:val="28"/>
+        </w:rPr>
+        <w:t>xuất,  nếu</w:t>
+      </w:r>
+      <w:proofErr w:type="gramEnd"/>
+      <w:r>
+        <w:rPr>
+          <w:rFonts w:ascii="Times New Roman" w:hAnsi="Times New Roman" w:cs="Times New Roman"/>
+          <w:sz w:val="28"/>
+          <w:szCs w:val="28"/>
+        </w:rPr>
+        <w:t xml:space="preserve"> người dùng không làm việc trên trang web, hoặc đổi tên người người dùng tại đó.</w:t>
       </w:r>
       <w:r>
         <w:rPr>
@@ -2766,7 +2929,7 @@
                     <pic:cNvPicPr/>
                   </pic:nvPicPr>
                   <pic:blipFill>
-                    <a:blip r:embed="rId9" cstate="print">
+                    <a:blip r:embed="rId11" cstate="print">
                       <a:extLst>
                         <a:ext uri="{28A0092B-C50C-407E-A947-70E740481C1C}">
                           <a14:useLocalDpi xmlns:a14="http://schemas.microsoft.com/office/drawing/2010/main" val="0"/>
@@ -2918,7 +3081,25 @@
           <w:sz w:val="28"/>
           <w:szCs w:val="28"/>
         </w:rPr>
-        <w:t>Bao gồm các thuộc tính như giá cả, hình ảnh sản phẩm, miêu tả sản phẩm,…Có các chức năng thêm,sửa, xóa sản phẩm.</w:t>
+        <w:t xml:space="preserve">Bao gồm các thuộc tính như giá cả, hình ảnh sản phẩm, miêu tả sản </w:t>
+      </w:r>
+      <w:proofErr w:type="gramStart"/>
+      <w:r>
+        <w:rPr>
+          <w:rFonts w:ascii="Times New Roman" w:hAnsi="Times New Roman" w:cs="Times New Roman"/>
+          <w:sz w:val="28"/>
+          <w:szCs w:val="28"/>
+        </w:rPr>
+        <w:t>phẩm,…</w:t>
+      </w:r>
+      <w:proofErr w:type="gramEnd"/>
+      <w:r>
+        <w:rPr>
+          <w:rFonts w:ascii="Times New Roman" w:hAnsi="Times New Roman" w:cs="Times New Roman"/>
+          <w:sz w:val="28"/>
+          <w:szCs w:val="28"/>
+        </w:rPr>
+        <w:t>Có các chức năng thêm,sửa, xóa sản phẩm.</w:t>
       </w:r>
     </w:p>
     <w:p>
@@ -3176,7 +3357,7 @@
                     <pic:cNvPicPr/>
                   </pic:nvPicPr>
                   <pic:blipFill>
-                    <a:blip r:embed="rId10">
+                    <a:blip r:embed="rId12">
                       <a:extLst>
                         <a:ext uri="{28A0092B-C50C-407E-A947-70E740481C1C}">
                           <a14:useLocalDpi xmlns:a14="http://schemas.microsoft.com/office/drawing/2010/main" val="0"/>
@@ -3248,7 +3429,25 @@
           <w:sz w:val="28"/>
           <w:szCs w:val="28"/>
         </w:rPr>
-        <w:t>, nếu thông tin nhập vào hợp lệ thì thông tin này sẽ được lưu vào biến trung gian , và sử dụng câu truy vấn để cập nhật thông tin vừa được chỉnh sửa, thông tin từ biến trung gian sẽ được lưu vào database, nếu việc thay đổi thông tin thành công hệ thống sẽ đưa ra thông báo.</w:t>
+        <w:t xml:space="preserve">, nếu thông tin nhập vào hợp lệ thì thông tin này sẽ được lưu vào biến trung </w:t>
+      </w:r>
+      <w:proofErr w:type="gramStart"/>
+      <w:r>
+        <w:rPr>
+          <w:rFonts w:ascii="Times New Roman" w:hAnsi="Times New Roman" w:cs="Times New Roman"/>
+          <w:sz w:val="28"/>
+          <w:szCs w:val="28"/>
+        </w:rPr>
+        <w:t>gian ,</w:t>
+      </w:r>
+      <w:proofErr w:type="gramEnd"/>
+      <w:r>
+        <w:rPr>
+          <w:rFonts w:ascii="Times New Roman" w:hAnsi="Times New Roman" w:cs="Times New Roman"/>
+          <w:sz w:val="28"/>
+          <w:szCs w:val="28"/>
+        </w:rPr>
+        <w:t xml:space="preserve"> và sử dụng câu truy vấn để cập nhật thông tin vừa được chỉnh sửa, thông tin từ biến trung gian sẽ được lưu vào database, nếu việc thay đổi thông tin thành công hệ thống sẽ đưa ra thông báo.</w:t>
       </w:r>
     </w:p>
     <w:p>
@@ -3328,12 +3527,25 @@
       <w:r>
         <w:rPr>
           <w:rFonts w:ascii="Times New Roman" w:hAnsi="Times New Roman" w:cs="Times New Roman"/>
-          <w:color w:val="000000" w:themeColor="text1"/>
-          <w:sz w:val="28"/>
-          <w:szCs w:val="28"/>
-        </w:rPr>
-        <w:t>Chức năng giỏ hang</w:t>
-      </w:r>
+          <w:b/>
+          <w:color w:val="000000" w:themeColor="text1"/>
+          <w:sz w:val="28"/>
+          <w:szCs w:val="28"/>
+        </w:rPr>
+        <w:t>Chức năng giỏ</w:t>
+      </w:r>
+      <w:r>
+        <w:rPr>
+          <w:rFonts w:ascii="Times New Roman" w:hAnsi="Times New Roman" w:cs="Times New Roman"/>
+          <w:b/>
+          <w:color w:val="000000" w:themeColor="text1"/>
+          <w:sz w:val="28"/>
+          <w:szCs w:val="28"/>
+        </w:rPr>
+        <w:t xml:space="preserve"> hàng</w:t>
+      </w:r>
+      <w:bookmarkStart w:id="11" w:name="_GoBack"/>
+      <w:bookmarkEnd w:id="11"/>
     </w:p>
     <w:p>
       <w:pPr>
@@ -3398,7 +3610,7 @@
                     <pic:cNvPicPr/>
                   </pic:nvPicPr>
                   <pic:blipFill>
-                    <a:blip r:embed="rId5"/>
+                    <a:blip r:embed="rId7"/>
                     <a:stretch>
                       <a:fillRect/>
                     </a:stretch>
@@ -3548,7 +3760,7 @@
                     <pic:cNvPicPr/>
                   </pic:nvPicPr>
                   <pic:blipFill>
-                    <a:blip r:embed="rId11">
+                    <a:blip r:embed="rId13">
                       <a:extLst>
                         <a:ext uri="{28A0092B-C50C-407E-A947-70E740481C1C}">
                           <a14:useLocalDpi xmlns:a14="http://schemas.microsoft.com/office/drawing/2010/main" val="0"/>
@@ -3621,7 +3833,7 @@
                     <pic:cNvPicPr/>
                   </pic:nvPicPr>
                   <pic:blipFill>
-                    <a:blip r:embed="rId12"/>
+                    <a:blip r:embed="rId14"/>
                     <a:stretch>
                       <a:fillRect/>
                     </a:stretch>
@@ -3655,7 +3867,21 @@
         <w:rPr>
           <w:sz w:val="20"/>
         </w:rPr>
-        <w:t>Sau khi click vào biểu tượng giỏ hàng hoặc click "Thêm vào giỏ hàng", biểu tượng giỏ  hàng sẽ tự động cập nhật số sản phẩm khách hàng đã thêm vào</w:t>
+        <w:t xml:space="preserve">Sau khi click vào biểu tượng giỏ hàng hoặc click "Thêm vào giỏ hàng", biểu tượng </w:t>
+      </w:r>
+      <w:proofErr w:type="gramStart"/>
+      <w:r>
+        <w:rPr>
+          <w:sz w:val="20"/>
+        </w:rPr>
+        <w:t>giỏ  hàng</w:t>
+      </w:r>
+      <w:proofErr w:type="gramEnd"/>
+      <w:r>
+        <w:rPr>
+          <w:sz w:val="20"/>
+        </w:rPr>
+        <w:t xml:space="preserve"> sẽ tự động cập nhật số sản phẩm khách hàng đã thêm vào</w:t>
       </w:r>
     </w:p>
     <w:p>
@@ -3686,109 +3912,6 @@
             <wp:extent cx="457200" cy="228600"/>
             <wp:effectExtent l="0" t="0" r="0" b="0"/>
             <wp:docPr id="11" name="Picture 11"/>
-            <wp:cNvGraphicFramePr>
-              <a:graphicFrameLocks xmlns:a="http://schemas.openxmlformats.org/drawingml/2006/main" noChangeAspect="1"/>
-            </wp:cNvGraphicFramePr>
-            <a:graphic xmlns:a="http://schemas.openxmlformats.org/drawingml/2006/main">
-              <a:graphicData uri="http://schemas.openxmlformats.org/drawingml/2006/picture">
-                <pic:pic xmlns:pic="http://schemas.openxmlformats.org/drawingml/2006/picture">
-                  <pic:nvPicPr>
-                    <pic:cNvPr id="1" name=""/>
-                    <pic:cNvPicPr/>
-                  </pic:nvPicPr>
-                  <pic:blipFill>
-                    <a:blip r:embed="rId13"/>
-                    <a:stretch>
-                      <a:fillRect/>
-                    </a:stretch>
-                  </pic:blipFill>
-                  <pic:spPr>
-                    <a:xfrm>
-                      <a:off x="0" y="0"/>
-                      <a:ext cx="457200" cy="228600"/>
-                    </a:xfrm>
-                    <a:prstGeom prst="rect">
-                      <a:avLst/>
-                    </a:prstGeom>
-                  </pic:spPr>
-                </pic:pic>
-              </a:graphicData>
-            </a:graphic>
-          </wp:inline>
-        </w:drawing>
-      </w:r>
-      <w:r>
-        <w:rPr>
-          <w:rFonts w:ascii="Times New Roman" w:hAnsi="Times New Roman" w:cs="Times New Roman"/>
-          <w:color w:val="000000" w:themeColor="text1"/>
-          <w:sz w:val="28"/>
-          <w:szCs w:val="28"/>
-        </w:rPr>
-        <w:t xml:space="preserve">, trang web chuyển sang phần giỏ hàng, với giỏ hàng là danh sách các sản phẩm được khách hàng lựa chọn, cập nhật sẵn giá tiền khi mua nhiều sản phẩm và tổng sản phẩm. Khi click vào biểu tượng </w:t>
-      </w:r>
-      <w:r>
-        <w:rPr>
-          <w:noProof/>
-        </w:rPr>
-        <w:drawing>
-          <wp:inline distT="0" distB="0" distL="0" distR="0" wp14:anchorId="03EE0205" wp14:editId="5CD01D7B">
-            <wp:extent cx="205740" cy="171450"/>
-            <wp:effectExtent l="0" t="0" r="3810" b="0"/>
-            <wp:docPr id="13" name="Picture 13"/>
-            <wp:cNvGraphicFramePr>
-              <a:graphicFrameLocks xmlns:a="http://schemas.openxmlformats.org/drawingml/2006/main" noChangeAspect="1"/>
-            </wp:cNvGraphicFramePr>
-            <a:graphic xmlns:a="http://schemas.openxmlformats.org/drawingml/2006/main">
-              <a:graphicData uri="http://schemas.openxmlformats.org/drawingml/2006/picture">
-                <pic:pic xmlns:pic="http://schemas.openxmlformats.org/drawingml/2006/picture">
-                  <pic:nvPicPr>
-                    <pic:cNvPr id="1" name=""/>
-                    <pic:cNvPicPr/>
-                  </pic:nvPicPr>
-                  <pic:blipFill>
-                    <a:blip r:embed="rId14"/>
-                    <a:stretch>
-                      <a:fillRect/>
-                    </a:stretch>
-                  </pic:blipFill>
-                  <pic:spPr>
-                    <a:xfrm>
-                      <a:off x="0" y="0"/>
-                      <a:ext cx="205740" cy="171450"/>
-                    </a:xfrm>
-                    <a:prstGeom prst="rect">
-                      <a:avLst/>
-                    </a:prstGeom>
-                  </pic:spPr>
-                </pic:pic>
-              </a:graphicData>
-            </a:graphic>
-          </wp:inline>
-        </w:drawing>
-      </w:r>
-      <w:r>
-        <w:rPr>
-          <w:rFonts w:ascii="Times New Roman" w:hAnsi="Times New Roman" w:cs="Times New Roman"/>
-          <w:color w:val="000000" w:themeColor="text1"/>
-          <w:sz w:val="28"/>
-          <w:szCs w:val="28"/>
-        </w:rPr>
-        <w:t xml:space="preserve">  tại mỗi sản phẩm thì sản phẩm được chọn sẽ bị xóa, biểu tượng giỏ hàng tự động cập nhật.</w:t>
-      </w:r>
-    </w:p>
-    <w:p>
-      <w:pPr>
-        <w:keepNext/>
-      </w:pPr>
-      <w:r>
-        <w:rPr>
-          <w:noProof/>
-        </w:rPr>
-        <w:drawing>
-          <wp:inline distT="0" distB="0" distL="0" distR="0" wp14:anchorId="72091660" wp14:editId="4336E382">
-            <wp:extent cx="5943600" cy="1607185"/>
-            <wp:effectExtent l="0" t="0" r="0" b="0"/>
-            <wp:docPr id="6" name="Picture 6"/>
             <wp:cNvGraphicFramePr>
               <a:graphicFrameLocks xmlns:a="http://schemas.openxmlformats.org/drawingml/2006/main" noChangeAspect="1"/>
             </wp:cNvGraphicFramePr>
@@ -3808,7 +3931,7 @@
                   <pic:spPr>
                     <a:xfrm>
                       <a:off x="0" y="0"/>
-                      <a:ext cx="5943600" cy="1607185"/>
+                      <a:ext cx="457200" cy="228600"/>
                     </a:xfrm>
                     <a:prstGeom prst="rect">
                       <a:avLst/>
@@ -3820,234 +3943,24 @@
           </wp:inline>
         </w:drawing>
       </w:r>
-    </w:p>
-    <w:p>
-      <w:pPr>
-        <w:pStyle w:val="Caption"/>
-        <w:ind w:firstLine="720"/>
-        <w:jc w:val="center"/>
-        <w:rPr>
-          <w:sz w:val="20"/>
-        </w:rPr>
-      </w:pPr>
-      <w:r>
-        <w:rPr>
-          <w:sz w:val="20"/>
-        </w:rPr>
-        <w:t>Giỏ hàng với các sản phẩm khách hàng lựa chọn cùng với cập nhật giá tiền tự động. Giỏ hàng giúp khách hàng thêm bớt hay xóa sản phẩm để đến bước thanh toán (Checkout)</w:t>
-      </w:r>
-    </w:p>
-    <w:p>
-      <w:pPr>
-        <w:ind w:firstLine="720"/>
-        <w:rPr>
-          <w:rFonts w:ascii="Times New Roman" w:hAnsi="Times New Roman" w:cs="Times New Roman"/>
-          <w:color w:val="000000" w:themeColor="text1"/>
-          <w:sz w:val="28"/>
-          <w:szCs w:val="28"/>
-        </w:rPr>
-      </w:pPr>
-      <w:r>
-        <w:rPr>
-          <w:rFonts w:ascii="Times New Roman" w:hAnsi="Times New Roman" w:cs="Times New Roman"/>
-          <w:color w:val="000000" w:themeColor="text1"/>
-          <w:sz w:val="28"/>
-          <w:szCs w:val="28"/>
-        </w:rPr>
-        <w:t xml:space="preserve">Button </w:t>
-      </w:r>
-      <w:r>
-        <w:rPr>
-          <w:rFonts w:ascii="Times New Roman" w:hAnsi="Times New Roman" w:cs="Times New Roman"/>
-          <w:i/>
-          <w:iCs/>
-          <w:color w:val="000000" w:themeColor="text1"/>
-          <w:sz w:val="28"/>
-          <w:szCs w:val="28"/>
-        </w:rPr>
-        <w:t>“Checkout”</w:t>
-      </w:r>
-      <w:r>
-        <w:rPr>
-          <w:rFonts w:ascii="Times New Roman" w:hAnsi="Times New Roman" w:cs="Times New Roman"/>
-          <w:color w:val="000000" w:themeColor="text1"/>
-          <w:sz w:val="28"/>
-          <w:szCs w:val="28"/>
-        </w:rPr>
-        <w:t xml:space="preserve"> dẫn người dùng đến mục thanh toán sản phẩm:</w:t>
-      </w:r>
-    </w:p>
-    <w:p>
-      <w:pPr>
-        <w:rPr>
-          <w:rFonts w:ascii="Times New Roman" w:hAnsi="Times New Roman" w:cs="Times New Roman"/>
-          <w:color w:val="000000" w:themeColor="text1"/>
-          <w:sz w:val="28"/>
-          <w:szCs w:val="28"/>
-        </w:rPr>
-      </w:pPr>
-      <w:r>
-        <w:rPr>
-          <w:rFonts w:ascii="Times New Roman" w:hAnsi="Times New Roman" w:cs="Times New Roman"/>
-          <w:color w:val="000000" w:themeColor="text1"/>
-          <w:sz w:val="28"/>
-          <w:szCs w:val="28"/>
-        </w:rPr>
-        <w:tab/>
-        <w:t xml:space="preserve">Tại mục này, khách hàng cần phải điền một số thông tin cá nhân cơ bản, và có thế điền thêm ghi chú. Mục </w:t>
-      </w:r>
-      <w:r>
-        <w:rPr>
-          <w:rFonts w:ascii="Times New Roman" w:hAnsi="Times New Roman" w:cs="Times New Roman"/>
-          <w:i/>
-          <w:iCs/>
-          <w:color w:val="000000" w:themeColor="text1"/>
-          <w:sz w:val="28"/>
-          <w:szCs w:val="28"/>
-        </w:rPr>
-        <w:t>Cart</w:t>
-      </w:r>
-      <w:r>
-        <w:rPr>
-          <w:rFonts w:ascii="Times New Roman" w:hAnsi="Times New Roman" w:cs="Times New Roman"/>
-          <w:i/>
-          <w:iCs/>
-          <w:color w:val="000000" w:themeColor="text1"/>
-          <w:sz w:val="28"/>
-          <w:szCs w:val="28"/>
-        </w:rPr>
-        <w:t xml:space="preserve"> </w:t>
-      </w:r>
-      <w:r>
-        <w:rPr>
-          <w:rFonts w:ascii="Times New Roman" w:hAnsi="Times New Roman" w:cs="Times New Roman"/>
-          <w:color w:val="000000" w:themeColor="text1"/>
-          <w:sz w:val="28"/>
-          <w:szCs w:val="28"/>
-        </w:rPr>
-        <w:t xml:space="preserve">bao gồm tên sản phẩm, giá tiền cho từng sản phẩm, cơ bản là giống với phần giỏ hàng. Button </w:t>
-      </w:r>
-      <w:r>
-        <w:rPr>
-          <w:rFonts w:ascii="Times New Roman" w:hAnsi="Times New Roman" w:cs="Times New Roman"/>
-          <w:i/>
-          <w:iCs/>
-          <w:color w:val="000000" w:themeColor="text1"/>
-          <w:sz w:val="28"/>
-          <w:szCs w:val="28"/>
-        </w:rPr>
-        <w:t>“Purchase”</w:t>
-      </w:r>
-      <w:r>
-        <w:rPr>
-          <w:rFonts w:ascii="Times New Roman" w:hAnsi="Times New Roman" w:cs="Times New Roman"/>
-          <w:i/>
-          <w:iCs/>
-          <w:color w:val="000000" w:themeColor="text1"/>
-          <w:sz w:val="28"/>
-          <w:szCs w:val="28"/>
-        </w:rPr>
-        <w:t xml:space="preserve"> </w:t>
-      </w:r>
-      <w:r>
-        <w:rPr>
-          <w:rFonts w:ascii="Times New Roman" w:hAnsi="Times New Roman" w:cs="Times New Roman"/>
-          <w:color w:val="000000" w:themeColor="text1"/>
-          <w:sz w:val="28"/>
-          <w:szCs w:val="28"/>
-        </w:rPr>
-        <w:t xml:space="preserve">– Mua hàng, sẽ đẩy thông tin vào database </w:t>
-      </w:r>
-      <w:r>
-        <w:rPr>
-          <w:rFonts w:ascii="Times New Roman" w:hAnsi="Times New Roman" w:cs="Times New Roman"/>
-          <w:i/>
-          <w:iCs/>
-          <w:color w:val="000000" w:themeColor="text1"/>
-          <w:sz w:val="28"/>
-          <w:szCs w:val="28"/>
-        </w:rPr>
-        <w:t>customer, bill</w:t>
-      </w:r>
-      <w:r>
-        <w:rPr>
-          <w:rFonts w:ascii="Times New Roman" w:hAnsi="Times New Roman" w:cs="Times New Roman"/>
-          <w:i/>
-          <w:iCs/>
-          <w:color w:val="000000" w:themeColor="text1"/>
-          <w:sz w:val="28"/>
-          <w:szCs w:val="28"/>
-        </w:rPr>
-        <w:t>s</w:t>
-      </w:r>
-      <w:r>
-        <w:rPr>
-          <w:rFonts w:ascii="Times New Roman" w:hAnsi="Times New Roman" w:cs="Times New Roman"/>
-          <w:i/>
-          <w:iCs/>
-          <w:color w:val="000000" w:themeColor="text1"/>
-          <w:sz w:val="28"/>
-          <w:szCs w:val="28"/>
-        </w:rPr>
-        <w:t>, bill</w:t>
-      </w:r>
-      <w:r>
-        <w:rPr>
-          <w:rFonts w:ascii="Times New Roman" w:hAnsi="Times New Roman" w:cs="Times New Roman"/>
-          <w:i/>
-          <w:iCs/>
-          <w:color w:val="000000" w:themeColor="text1"/>
-          <w:sz w:val="28"/>
-          <w:szCs w:val="28"/>
-        </w:rPr>
-        <w:t>_</w:t>
-      </w:r>
-      <w:r>
-        <w:rPr>
-          <w:rFonts w:ascii="Times New Roman" w:hAnsi="Times New Roman" w:cs="Times New Roman"/>
-          <w:i/>
-          <w:iCs/>
-          <w:color w:val="000000" w:themeColor="text1"/>
-          <w:sz w:val="28"/>
-          <w:szCs w:val="28"/>
-        </w:rPr>
-        <w:t>detail</w:t>
-      </w:r>
-      <w:r>
-        <w:rPr>
-          <w:rFonts w:ascii="Times New Roman" w:hAnsi="Times New Roman" w:cs="Times New Roman"/>
-          <w:i/>
-          <w:iCs/>
-          <w:color w:val="000000" w:themeColor="text1"/>
-          <w:sz w:val="28"/>
-          <w:szCs w:val="28"/>
-        </w:rPr>
-        <w:t xml:space="preserve"> </w:t>
-      </w:r>
-      <w:r>
-        <w:rPr>
-          <w:rFonts w:ascii="Times New Roman" w:hAnsi="Times New Roman" w:cs="Times New Roman"/>
-          <w:color w:val="000000" w:themeColor="text1"/>
-          <w:sz w:val="28"/>
-          <w:szCs w:val="28"/>
-        </w:rPr>
-        <w:t>lưu trữ thông tin của đơn hàng.</w:t>
-      </w:r>
-    </w:p>
-    <w:p>
-      <w:pPr>
-        <w:keepNext/>
-      </w:pPr>
+      <w:r>
+        <w:rPr>
+          <w:rFonts w:ascii="Times New Roman" w:hAnsi="Times New Roman" w:cs="Times New Roman"/>
+          <w:color w:val="000000" w:themeColor="text1"/>
+          <w:sz w:val="28"/>
+          <w:szCs w:val="28"/>
+        </w:rPr>
+        <w:t xml:space="preserve">, trang web chuyển sang phần giỏ hàng, với giỏ hàng là danh sách các sản phẩm được khách hàng lựa chọn, cập nhật sẵn giá tiền khi mua nhiều sản phẩm và tổng sản phẩm. Khi click vào biểu tượng </w:t>
+      </w:r>
       <w:r>
         <w:rPr>
           <w:noProof/>
         </w:rPr>
-        <w:lastRenderedPageBreak/>
         <w:drawing>
-          <wp:inline distT="0" distB="0" distL="0" distR="0" wp14:anchorId="7247F584" wp14:editId="4D978F4B">
-            <wp:extent cx="5943600" cy="3775710"/>
-            <wp:effectExtent l="0" t="0" r="0" b="0"/>
-            <wp:docPr id="10" name="Picture 10"/>
+          <wp:inline distT="0" distB="0" distL="0" distR="0" wp14:anchorId="03EE0205" wp14:editId="5CD01D7B">
+            <wp:extent cx="205740" cy="171450"/>
+            <wp:effectExtent l="0" t="0" r="3810" b="0"/>
+            <wp:docPr id="13" name="Picture 13"/>
             <wp:cNvGraphicFramePr>
               <a:graphicFrameLocks xmlns:a="http://schemas.openxmlformats.org/drawingml/2006/main" noChangeAspect="1"/>
             </wp:cNvGraphicFramePr>
@@ -4067,7 +3980,7 @@
                   <pic:spPr>
                     <a:xfrm>
                       <a:off x="0" y="0"/>
-                      <a:ext cx="5943600" cy="3775710"/>
+                      <a:ext cx="205740" cy="171450"/>
                     </a:xfrm>
                     <a:prstGeom prst="rect">
                       <a:avLst/>
@@ -4079,21 +3992,14 @@
           </wp:inline>
         </w:drawing>
       </w:r>
-    </w:p>
-    <w:p>
-      <w:pPr>
-        <w:pStyle w:val="Caption"/>
-        <w:ind w:left="1440"/>
-        <w:jc w:val="center"/>
-        <w:rPr>
-          <w:sz w:val="20"/>
-        </w:rPr>
-      </w:pPr>
-      <w:r>
-        <w:rPr>
-          <w:sz w:val="20"/>
-        </w:rPr>
-        <w:t>Form đăng kí mua hàng với những thông tin cơ bản bắt buộc để tiến hành đặt hàng. Bên cạnh là hóa đơn để tiến hành thành toán sản phẩm</w:t>
+      <w:r>
+        <w:rPr>
+          <w:rFonts w:ascii="Times New Roman" w:hAnsi="Times New Roman" w:cs="Times New Roman"/>
+          <w:color w:val="000000" w:themeColor="text1"/>
+          <w:sz w:val="28"/>
+          <w:szCs w:val="28"/>
+        </w:rPr>
+        <w:t xml:space="preserve">  tại mỗi sản phẩm thì sản phẩm được chọn sẽ bị xóa, biểu tượng giỏ hàng tự động cập nhật.</w:t>
       </w:r>
     </w:p>
     <w:p>
@@ -4105,10 +4011,10 @@
           <w:noProof/>
         </w:rPr>
         <w:drawing>
-          <wp:inline distT="0" distB="0" distL="0" distR="0" wp14:anchorId="31CFD9F7" wp14:editId="59683B70">
-            <wp:extent cx="5943600" cy="1461770"/>
-            <wp:effectExtent l="0" t="0" r="0" b="5080"/>
-            <wp:docPr id="12" name="Picture 12"/>
+          <wp:inline distT="0" distB="0" distL="0" distR="0" wp14:anchorId="72091660" wp14:editId="4336E382">
+            <wp:extent cx="5943600" cy="1607185"/>
+            <wp:effectExtent l="0" t="0" r="0" b="0"/>
+            <wp:docPr id="6" name="Picture 6"/>
             <wp:cNvGraphicFramePr>
               <a:graphicFrameLocks xmlns:a="http://schemas.openxmlformats.org/drawingml/2006/main" noChangeAspect="1"/>
             </wp:cNvGraphicFramePr>
@@ -4128,6 +4034,326 @@
                   <pic:spPr>
                     <a:xfrm>
                       <a:off x="0" y="0"/>
+                      <a:ext cx="5943600" cy="1607185"/>
+                    </a:xfrm>
+                    <a:prstGeom prst="rect">
+                      <a:avLst/>
+                    </a:prstGeom>
+                  </pic:spPr>
+                </pic:pic>
+              </a:graphicData>
+            </a:graphic>
+          </wp:inline>
+        </w:drawing>
+      </w:r>
+    </w:p>
+    <w:p>
+      <w:pPr>
+        <w:pStyle w:val="Caption"/>
+        <w:ind w:firstLine="720"/>
+        <w:jc w:val="center"/>
+        <w:rPr>
+          <w:sz w:val="20"/>
+        </w:rPr>
+      </w:pPr>
+      <w:r>
+        <w:rPr>
+          <w:sz w:val="20"/>
+        </w:rPr>
+        <w:t>Giỏ hàng với các sản phẩm khách hàng lựa chọn cùng với cập nhật giá tiền tự động. Giỏ hàng giúp khách hàng thêm bớt hay xóa sản phẩm để đến bước thanh toán (Checkout)</w:t>
+      </w:r>
+    </w:p>
+    <w:p>
+      <w:pPr>
+        <w:ind w:firstLine="720"/>
+        <w:rPr>
+          <w:rFonts w:ascii="Times New Roman" w:hAnsi="Times New Roman" w:cs="Times New Roman"/>
+          <w:color w:val="000000" w:themeColor="text1"/>
+          <w:sz w:val="28"/>
+          <w:szCs w:val="28"/>
+        </w:rPr>
+      </w:pPr>
+      <w:r>
+        <w:rPr>
+          <w:rFonts w:ascii="Times New Roman" w:hAnsi="Times New Roman" w:cs="Times New Roman"/>
+          <w:color w:val="000000" w:themeColor="text1"/>
+          <w:sz w:val="28"/>
+          <w:szCs w:val="28"/>
+        </w:rPr>
+        <w:t xml:space="preserve">Button </w:t>
+      </w:r>
+      <w:r>
+        <w:rPr>
+          <w:rFonts w:ascii="Times New Roman" w:hAnsi="Times New Roman" w:cs="Times New Roman"/>
+          <w:i/>
+          <w:iCs/>
+          <w:color w:val="000000" w:themeColor="text1"/>
+          <w:sz w:val="28"/>
+          <w:szCs w:val="28"/>
+        </w:rPr>
+        <w:t>“Checkout”</w:t>
+      </w:r>
+      <w:r>
+        <w:rPr>
+          <w:rFonts w:ascii="Times New Roman" w:hAnsi="Times New Roman" w:cs="Times New Roman"/>
+          <w:color w:val="000000" w:themeColor="text1"/>
+          <w:sz w:val="28"/>
+          <w:szCs w:val="28"/>
+        </w:rPr>
+        <w:t xml:space="preserve"> dẫn người dùng đến mục thanh toán sản phẩm:</w:t>
+      </w:r>
+    </w:p>
+    <w:p>
+      <w:pPr>
+        <w:rPr>
+          <w:rFonts w:ascii="Times New Roman" w:hAnsi="Times New Roman" w:cs="Times New Roman"/>
+          <w:color w:val="000000" w:themeColor="text1"/>
+          <w:sz w:val="28"/>
+          <w:szCs w:val="28"/>
+        </w:rPr>
+      </w:pPr>
+      <w:r>
+        <w:rPr>
+          <w:rFonts w:ascii="Times New Roman" w:hAnsi="Times New Roman" w:cs="Times New Roman"/>
+          <w:color w:val="000000" w:themeColor="text1"/>
+          <w:sz w:val="28"/>
+          <w:szCs w:val="28"/>
+        </w:rPr>
+        <w:tab/>
+        <w:t xml:space="preserve">Tại mục này, khách hàng cần phải điền một số thông tin cá nhân cơ bản, và có thế điền thêm ghi chú. Mục </w:t>
+      </w:r>
+      <w:r>
+        <w:rPr>
+          <w:rFonts w:ascii="Times New Roman" w:hAnsi="Times New Roman" w:cs="Times New Roman"/>
+          <w:i/>
+          <w:iCs/>
+          <w:color w:val="000000" w:themeColor="text1"/>
+          <w:sz w:val="28"/>
+          <w:szCs w:val="28"/>
+        </w:rPr>
+        <w:t>Cart</w:t>
+      </w:r>
+      <w:r>
+        <w:rPr>
+          <w:rFonts w:ascii="Times New Roman" w:hAnsi="Times New Roman" w:cs="Times New Roman"/>
+          <w:i/>
+          <w:iCs/>
+          <w:color w:val="000000" w:themeColor="text1"/>
+          <w:sz w:val="28"/>
+          <w:szCs w:val="28"/>
+        </w:rPr>
+        <w:t xml:space="preserve"> </w:t>
+      </w:r>
+      <w:r>
+        <w:rPr>
+          <w:rFonts w:ascii="Times New Roman" w:hAnsi="Times New Roman" w:cs="Times New Roman"/>
+          <w:color w:val="000000" w:themeColor="text1"/>
+          <w:sz w:val="28"/>
+          <w:szCs w:val="28"/>
+        </w:rPr>
+        <w:t xml:space="preserve">bao gồm tên sản phẩm, giá tiền cho từng sản phẩm, cơ bản là giống với phần giỏ hàng. Button </w:t>
+      </w:r>
+      <w:r>
+        <w:rPr>
+          <w:rFonts w:ascii="Times New Roman" w:hAnsi="Times New Roman" w:cs="Times New Roman"/>
+          <w:i/>
+          <w:iCs/>
+          <w:color w:val="000000" w:themeColor="text1"/>
+          <w:sz w:val="28"/>
+          <w:szCs w:val="28"/>
+        </w:rPr>
+        <w:t>“Purchase”</w:t>
+      </w:r>
+      <w:r>
+        <w:rPr>
+          <w:rFonts w:ascii="Times New Roman" w:hAnsi="Times New Roman" w:cs="Times New Roman"/>
+          <w:i/>
+          <w:iCs/>
+          <w:color w:val="000000" w:themeColor="text1"/>
+          <w:sz w:val="28"/>
+          <w:szCs w:val="28"/>
+        </w:rPr>
+        <w:t xml:space="preserve"> </w:t>
+      </w:r>
+      <w:r>
+        <w:rPr>
+          <w:rFonts w:ascii="Times New Roman" w:hAnsi="Times New Roman" w:cs="Times New Roman"/>
+          <w:color w:val="000000" w:themeColor="text1"/>
+          <w:sz w:val="28"/>
+          <w:szCs w:val="28"/>
+        </w:rPr>
+        <w:t xml:space="preserve">– Mua hàng, sẽ đẩy thông tin vào database </w:t>
+      </w:r>
+      <w:r>
+        <w:rPr>
+          <w:rFonts w:ascii="Times New Roman" w:hAnsi="Times New Roman" w:cs="Times New Roman"/>
+          <w:i/>
+          <w:iCs/>
+          <w:color w:val="000000" w:themeColor="text1"/>
+          <w:sz w:val="28"/>
+          <w:szCs w:val="28"/>
+        </w:rPr>
+        <w:t>customer, bill</w:t>
+      </w:r>
+      <w:r>
+        <w:rPr>
+          <w:rFonts w:ascii="Times New Roman" w:hAnsi="Times New Roman" w:cs="Times New Roman"/>
+          <w:i/>
+          <w:iCs/>
+          <w:color w:val="000000" w:themeColor="text1"/>
+          <w:sz w:val="28"/>
+          <w:szCs w:val="28"/>
+        </w:rPr>
+        <w:t>s</w:t>
+      </w:r>
+      <w:r>
+        <w:rPr>
+          <w:rFonts w:ascii="Times New Roman" w:hAnsi="Times New Roman" w:cs="Times New Roman"/>
+          <w:i/>
+          <w:iCs/>
+          <w:color w:val="000000" w:themeColor="text1"/>
+          <w:sz w:val="28"/>
+          <w:szCs w:val="28"/>
+        </w:rPr>
+        <w:t>, bill</w:t>
+      </w:r>
+      <w:r>
+        <w:rPr>
+          <w:rFonts w:ascii="Times New Roman" w:hAnsi="Times New Roman" w:cs="Times New Roman"/>
+          <w:i/>
+          <w:iCs/>
+          <w:color w:val="000000" w:themeColor="text1"/>
+          <w:sz w:val="28"/>
+          <w:szCs w:val="28"/>
+        </w:rPr>
+        <w:t>_</w:t>
+      </w:r>
+      <w:r>
+        <w:rPr>
+          <w:rFonts w:ascii="Times New Roman" w:hAnsi="Times New Roman" w:cs="Times New Roman"/>
+          <w:i/>
+          <w:iCs/>
+          <w:color w:val="000000" w:themeColor="text1"/>
+          <w:sz w:val="28"/>
+          <w:szCs w:val="28"/>
+        </w:rPr>
+        <w:t>detail</w:t>
+      </w:r>
+      <w:r>
+        <w:rPr>
+          <w:rFonts w:ascii="Times New Roman" w:hAnsi="Times New Roman" w:cs="Times New Roman"/>
+          <w:i/>
+          <w:iCs/>
+          <w:color w:val="000000" w:themeColor="text1"/>
+          <w:sz w:val="28"/>
+          <w:szCs w:val="28"/>
+        </w:rPr>
+        <w:t xml:space="preserve"> </w:t>
+      </w:r>
+      <w:r>
+        <w:rPr>
+          <w:rFonts w:ascii="Times New Roman" w:hAnsi="Times New Roman" w:cs="Times New Roman"/>
+          <w:color w:val="000000" w:themeColor="text1"/>
+          <w:sz w:val="28"/>
+          <w:szCs w:val="28"/>
+        </w:rPr>
+        <w:t>lưu trữ thông tin của đơn hàng.</w:t>
+      </w:r>
+    </w:p>
+    <w:p>
+      <w:pPr>
+        <w:keepNext/>
+      </w:pPr>
+      <w:r>
+        <w:rPr>
+          <w:noProof/>
+        </w:rPr>
+        <w:lastRenderedPageBreak/>
+        <w:drawing>
+          <wp:inline distT="0" distB="0" distL="0" distR="0" wp14:anchorId="7247F584" wp14:editId="4D978F4B">
+            <wp:extent cx="5943600" cy="3775710"/>
+            <wp:effectExtent l="0" t="0" r="0" b="0"/>
+            <wp:docPr id="10" name="Picture 10"/>
+            <wp:cNvGraphicFramePr>
+              <a:graphicFrameLocks xmlns:a="http://schemas.openxmlformats.org/drawingml/2006/main" noChangeAspect="1"/>
+            </wp:cNvGraphicFramePr>
+            <a:graphic xmlns:a="http://schemas.openxmlformats.org/drawingml/2006/main">
+              <a:graphicData uri="http://schemas.openxmlformats.org/drawingml/2006/picture">
+                <pic:pic xmlns:pic="http://schemas.openxmlformats.org/drawingml/2006/picture">
+                  <pic:nvPicPr>
+                    <pic:cNvPr id="1" name=""/>
+                    <pic:cNvPicPr/>
+                  </pic:nvPicPr>
+                  <pic:blipFill>
+                    <a:blip r:embed="rId18"/>
+                    <a:stretch>
+                      <a:fillRect/>
+                    </a:stretch>
+                  </pic:blipFill>
+                  <pic:spPr>
+                    <a:xfrm>
+                      <a:off x="0" y="0"/>
+                      <a:ext cx="5943600" cy="3775710"/>
+                    </a:xfrm>
+                    <a:prstGeom prst="rect">
+                      <a:avLst/>
+                    </a:prstGeom>
+                  </pic:spPr>
+                </pic:pic>
+              </a:graphicData>
+            </a:graphic>
+          </wp:inline>
+        </w:drawing>
+      </w:r>
+    </w:p>
+    <w:p>
+      <w:pPr>
+        <w:pStyle w:val="Caption"/>
+        <w:ind w:left="1440"/>
+        <w:jc w:val="center"/>
+        <w:rPr>
+          <w:sz w:val="20"/>
+        </w:rPr>
+      </w:pPr>
+      <w:r>
+        <w:rPr>
+          <w:sz w:val="20"/>
+        </w:rPr>
+        <w:t>Form đăng kí mua hàng với những thông tin cơ bản bắt buộc để tiến hành đặt hàng. Bên cạnh là hóa đơn để tiến hành thành toán sản phẩm</w:t>
+      </w:r>
+    </w:p>
+    <w:p>
+      <w:pPr>
+        <w:keepNext/>
+      </w:pPr>
+      <w:r>
+        <w:rPr>
+          <w:noProof/>
+        </w:rPr>
+        <w:drawing>
+          <wp:inline distT="0" distB="0" distL="0" distR="0" wp14:anchorId="31CFD9F7" wp14:editId="59683B70">
+            <wp:extent cx="5943600" cy="1461770"/>
+            <wp:effectExtent l="0" t="0" r="0" b="5080"/>
+            <wp:docPr id="12" name="Picture 12"/>
+            <wp:cNvGraphicFramePr>
+              <a:graphicFrameLocks xmlns:a="http://schemas.openxmlformats.org/drawingml/2006/main" noChangeAspect="1"/>
+            </wp:cNvGraphicFramePr>
+            <a:graphic xmlns:a="http://schemas.openxmlformats.org/drawingml/2006/main">
+              <a:graphicData uri="http://schemas.openxmlformats.org/drawingml/2006/picture">
+                <pic:pic xmlns:pic="http://schemas.openxmlformats.org/drawingml/2006/picture">
+                  <pic:nvPicPr>
+                    <pic:cNvPr id="1" name=""/>
+                    <pic:cNvPicPr/>
+                  </pic:nvPicPr>
+                  <pic:blipFill>
+                    <a:blip r:embed="rId19"/>
+                    <a:stretch>
+                      <a:fillRect/>
+                    </a:stretch>
+                  </pic:blipFill>
+                  <pic:spPr>
+                    <a:xfrm>
+                      <a:off x="0" y="0"/>
                       <a:ext cx="5943600" cy="1461770"/>
                     </a:xfrm>
                     <a:prstGeom prst="rect">
@@ -4157,14 +4383,121 @@
         <w:t>Table customer lưu giữ thông tin khách hàng, table bill và bill details lưu giữ thông tin đơn hàng</w:t>
       </w:r>
     </w:p>
-    <w:p>
-      <w:bookmarkStart w:id="11" w:name="_GoBack"/>
-      <w:bookmarkEnd w:id="11"/>
+    <w:p/>
+    <w:p>
+      <w:pPr>
+        <w:rPr>
+          <w:rFonts w:ascii="Times New Roman" w:hAnsi="Times New Roman" w:cs="Times New Roman"/>
+          <w:sz w:val="28"/>
+          <w:szCs w:val="28"/>
+        </w:rPr>
+      </w:pPr>
+    </w:p>
+    <w:p>
+      <w:pPr>
+        <w:pStyle w:val="ListParagraph"/>
+        <w:numPr>
+          <w:ilvl w:val="0"/>
+          <w:numId w:val="4"/>
+        </w:numPr>
+        <w:rPr>
+          <w:rFonts w:ascii="Times New Roman" w:hAnsi="Times New Roman" w:cs="Times New Roman"/>
+          <w:b/>
+          <w:sz w:val="28"/>
+          <w:szCs w:val="28"/>
+        </w:rPr>
+      </w:pPr>
+      <w:r>
+        <w:rPr>
+          <w:rFonts w:ascii="Times New Roman" w:hAnsi="Times New Roman" w:cs="Times New Roman"/>
+          <w:b/>
+          <w:sz w:val="28"/>
+          <w:szCs w:val="28"/>
+        </w:rPr>
+        <w:t xml:space="preserve">Xử lí chức năng search: </w:t>
+      </w:r>
+    </w:p>
+    <w:p>
+      <w:pPr>
+        <w:pStyle w:val="ListParagraph"/>
+        <w:rPr>
+          <w:rFonts w:ascii="Times New Roman" w:hAnsi="Times New Roman" w:cs="Times New Roman"/>
+          <w:b/>
+          <w:bCs/>
+          <w:color w:val="000000" w:themeColor="text1"/>
+          <w:sz w:val="28"/>
+          <w:szCs w:val="28"/>
+        </w:rPr>
+      </w:pPr>
+      <w:r>
+        <w:rPr>
+          <w:rFonts w:ascii="Times New Roman" w:hAnsi="Times New Roman" w:cs="Times New Roman"/>
+          <w:color w:val="222222"/>
+          <w:sz w:val="28"/>
+          <w:szCs w:val="28"/>
+          <w:shd w:val="clear" w:color="auto" w:fill="FFFFFF"/>
+        </w:rPr>
+        <w:t xml:space="preserve">Để không mất thời gian duyệt từng sản phẩm trên website, khách hàng có thể biết thông tin về sản phẩm mình muốn mua bằng cách nhập thông tin vào ô tìm kiếm. Đầu vào: Tên sản phẩm, mã sản phẩm, loại sản phẩm hay giá thành mà khách hàng muốn tìm kiếm. Xử lí: Khi khách hàng nhập thông tin </w:t>
+      </w:r>
+      <w:r>
+        <w:rPr>
+          <w:rFonts w:ascii="Times New Roman" w:hAnsi="Times New Roman" w:cs="Times New Roman"/>
+          <w:color w:val="222222"/>
+          <w:sz w:val="28"/>
+          <w:szCs w:val="28"/>
+          <w:shd w:val="clear" w:color="auto" w:fill="FFFFFF"/>
+        </w:rPr>
+        <w:lastRenderedPageBreak/>
+        <w:t xml:space="preserve">sản phẩm muốn tìm kiếm, hệ thống sẽ so sánh tên đó với dữ liệu có trong database. Nếu nhận được kết quả sẽ trả kết quả tìm kiếm cho người dùng, nếu không tìm thấy kết quả nào thì hệ thống sẽ gửi thông báo: "Không tìm thấy kết quả" Đầu ra: Thông báo kết quả từ hệ thống </w:t>
+      </w:r>
+      <w:proofErr w:type="gramStart"/>
+      <w:r>
+        <w:rPr>
+          <w:rFonts w:ascii="Times New Roman" w:hAnsi="Times New Roman" w:cs="Times New Roman"/>
+          <w:color w:val="222222"/>
+          <w:sz w:val="28"/>
+          <w:szCs w:val="28"/>
+          <w:shd w:val="clear" w:color="auto" w:fill="FFFFFF"/>
+        </w:rPr>
+        <w:t>l.kết</w:t>
+      </w:r>
+      <w:proofErr w:type="gramEnd"/>
+      <w:r>
+        <w:rPr>
+          <w:rFonts w:ascii="Times New Roman" w:hAnsi="Times New Roman" w:cs="Times New Roman"/>
+          <w:color w:val="222222"/>
+          <w:sz w:val="28"/>
+          <w:szCs w:val="28"/>
+          <w:shd w:val="clear" w:color="auto" w:fill="FFFFFF"/>
+        </w:rPr>
+        <w:t xml:space="preserve"> quả nào thì hệ thống sẽ gửi thông báo: “Không tìm thấy kết quả”. Đầu ra: Thông báo kết quả từ hệ thống 1.</w:t>
+      </w:r>
+    </w:p>
+    <w:p>
+      <w:pPr>
+        <w:pStyle w:val="ListParagraph"/>
+        <w:rPr>
+          <w:rFonts w:ascii="Times New Roman" w:hAnsi="Times New Roman" w:cs="Times New Roman"/>
+          <w:b/>
+          <w:bCs/>
+          <w:color w:val="000000" w:themeColor="text1"/>
+          <w:sz w:val="24"/>
+          <w:szCs w:val="24"/>
+        </w:rPr>
+      </w:pPr>
+    </w:p>
+    <w:p>
+      <w:pPr>
+        <w:pStyle w:val="ListParagraph"/>
+        <w:rPr>
+          <w:rFonts w:ascii="Times New Roman" w:hAnsi="Times New Roman" w:cs="Times New Roman"/>
+          <w:sz w:val="28"/>
+          <w:szCs w:val="28"/>
+        </w:rPr>
+      </w:pPr>
     </w:p>
     <w:p/>
     <w:p/>
-    <w:p/>
-    <w:p/>
     <w:p>
       <w:pPr>
         <w:pStyle w:val="ListParagraph"/>
@@ -4258,6 +4591,7 @@
       </w:pPr>
     </w:p>
     <w:sectPr>
+      <w:footerReference w:type="default" r:id="rId20"/>
       <w:pgSz w:w="12240" w:h="15840"/>
       <w:pgMar w:top="1440" w:right="1440" w:bottom="1440" w:left="1440" w:header="720" w:footer="720" w:gutter="0"/>
       <w:cols w:space="720"/>
@@ -4265,6 +4599,109 @@
     </w:sectPr>
   </w:body>
 </w:document>
+</file>
+
+<file path=word/endnotes.xml><?xml version="1.0" encoding="utf-8"?>
+<w:endnotes xmlns:wpc="http://schemas.microsoft.com/office/word/2010/wordprocessingCanvas" xmlns:cx="http://schemas.microsoft.com/office/drawing/2014/chartex" xmlns:mc="http://schemas.openxmlformats.org/markup-compatibility/2006" xmlns:o="urn:schemas-microsoft-com:office:office" xmlns:r="http://schemas.openxmlformats.org/officeDocument/2006/relationships" xmlns:m="http://schemas.openxmlformats.org/officeDocument/2006/math" xmlns:v="urn:schemas-microsoft-com:vml" xmlns:wp14="http://schemas.microsoft.com/office/word/2010/wordprocessingDrawing" xmlns:wp="http://schemas.openxmlformats.org/drawingml/2006/wordprocessingDrawing" xmlns:w10="urn:schemas-microsoft-com:office:word" xmlns:w="http://schemas.openxmlformats.org/wordprocessingml/2006/main" xmlns:w14="http://schemas.microsoft.com/office/word/2010/wordml" xmlns:w15="http://schemas.microsoft.com/office/word/2012/wordml" xmlns:w16se="http://schemas.microsoft.com/office/word/2015/wordml/symex" xmlns:wpg="http://schemas.microsoft.com/office/word/2010/wordprocessingGroup" xmlns:wpi="http://schemas.microsoft.com/office/word/2010/wordprocessingInk" xmlns:wne="http://schemas.microsoft.com/office/word/2006/wordml" xmlns:wps="http://schemas.microsoft.com/office/word/2010/wordprocessingShape" mc:Ignorable="w14 w15 w16se wp14">
+  <w:endnote w:type="separator" w:id="-1">
+    <w:p>
+      <w:pPr>
+        <w:spacing w:after="0" w:line="240" w:lineRule="auto"/>
+      </w:pPr>
+      <w:r>
+        <w:separator/>
+      </w:r>
+    </w:p>
+  </w:endnote>
+  <w:endnote w:type="continuationSeparator" w:id="0">
+    <w:p>
+      <w:pPr>
+        <w:spacing w:after="0" w:line="240" w:lineRule="auto"/>
+      </w:pPr>
+      <w:r>
+        <w:continuationSeparator/>
+      </w:r>
+    </w:p>
+  </w:endnote>
+</w:endnotes>
+</file>
+
+<file path=word/footer1.xml><?xml version="1.0" encoding="utf-8"?>
+<w:ftr xmlns:wpc="http://schemas.microsoft.com/office/word/2010/wordprocessingCanvas" xmlns:cx="http://schemas.microsoft.com/office/drawing/2014/chartex" xmlns:mc="http://schemas.openxmlformats.org/markup-compatibility/2006" xmlns:o="urn:schemas-microsoft-com:office:office" xmlns:r="http://schemas.openxmlformats.org/officeDocument/2006/relationships" xmlns:m="http://schemas.openxmlformats.org/officeDocument/2006/math" xmlns:v="urn:schemas-microsoft-com:vml" xmlns:wp14="http://schemas.microsoft.com/office/word/2010/wordprocessingDrawing" xmlns:wp="http://schemas.openxmlformats.org/drawingml/2006/wordprocessingDrawing" xmlns:w10="urn:schemas-microsoft-com:office:word" xmlns:w="http://schemas.openxmlformats.org/wordprocessingml/2006/main" xmlns:w14="http://schemas.microsoft.com/office/word/2010/wordml" xmlns:w15="http://schemas.microsoft.com/office/word/2012/wordml" xmlns:w16se="http://schemas.microsoft.com/office/word/2015/wordml/symex" xmlns:wpg="http://schemas.microsoft.com/office/word/2010/wordprocessingGroup" xmlns:wpi="http://schemas.microsoft.com/office/word/2010/wordprocessingInk" xmlns:wne="http://schemas.microsoft.com/office/word/2006/wordml" xmlns:wps="http://schemas.microsoft.com/office/word/2010/wordprocessingShape" mc:Ignorable="w14 w15 w16se wp14">
+  <w:sdt>
+    <w:sdtPr>
+      <w:id w:val="-1565331068"/>
+      <w:docPartObj>
+        <w:docPartGallery w:val="Page Numbers (Bottom of Page)"/>
+        <w:docPartUnique/>
+      </w:docPartObj>
+    </w:sdtPr>
+    <w:sdtEndPr>
+      <w:rPr>
+        <w:noProof/>
+      </w:rPr>
+    </w:sdtEndPr>
+    <w:sdtContent>
+      <w:p>
+        <w:pPr>
+          <w:pStyle w:val="Footer"/>
+          <w:jc w:val="center"/>
+        </w:pPr>
+        <w:r>
+          <w:fldChar w:fldCharType="begin"/>
+        </w:r>
+        <w:r>
+          <w:instrText xml:space="preserve"> PAGE   \* MERGEFORMAT </w:instrText>
+        </w:r>
+        <w:r>
+          <w:fldChar w:fldCharType="separate"/>
+        </w:r>
+        <w:r>
+          <w:rPr>
+            <w:noProof/>
+          </w:rPr>
+          <w:t>11</w:t>
+        </w:r>
+        <w:r>
+          <w:rPr>
+            <w:noProof/>
+          </w:rPr>
+          <w:fldChar w:fldCharType="end"/>
+        </w:r>
+      </w:p>
+    </w:sdtContent>
+  </w:sdt>
+  <w:p>
+    <w:pPr>
+      <w:pStyle w:val="Footer"/>
+    </w:pPr>
+  </w:p>
+</w:ftr>
+</file>
+
+<file path=word/footnotes.xml><?xml version="1.0" encoding="utf-8"?>
+<w:footnotes xmlns:wpc="http://schemas.microsoft.com/office/word/2010/wordprocessingCanvas" xmlns:cx="http://schemas.microsoft.com/office/drawing/2014/chartex" xmlns:mc="http://schemas.openxmlformats.org/markup-compatibility/2006" xmlns:o="urn:schemas-microsoft-com:office:office" xmlns:r="http://schemas.openxmlformats.org/officeDocument/2006/relationships" xmlns:m="http://schemas.openxmlformats.org/officeDocument/2006/math" xmlns:v="urn:schemas-microsoft-com:vml" xmlns:wp14="http://schemas.microsoft.com/office/word/2010/wordprocessingDrawing" xmlns:wp="http://schemas.openxmlformats.org/drawingml/2006/wordprocessingDrawing" xmlns:w10="urn:schemas-microsoft-com:office:word" xmlns:w="http://schemas.openxmlformats.org/wordprocessingml/2006/main" xmlns:w14="http://schemas.microsoft.com/office/word/2010/wordml" xmlns:w15="http://schemas.microsoft.com/office/word/2012/wordml" xmlns:w16se="http://schemas.microsoft.com/office/word/2015/wordml/symex" xmlns:wpg="http://schemas.microsoft.com/office/word/2010/wordprocessingGroup" xmlns:wpi="http://schemas.microsoft.com/office/word/2010/wordprocessingInk" xmlns:wne="http://schemas.microsoft.com/office/word/2006/wordml" xmlns:wps="http://schemas.microsoft.com/office/word/2010/wordprocessingShape" mc:Ignorable="w14 w15 w16se wp14">
+  <w:footnote w:type="separator" w:id="-1">
+    <w:p>
+      <w:pPr>
+        <w:spacing w:after="0" w:line="240" w:lineRule="auto"/>
+      </w:pPr>
+      <w:r>
+        <w:separator/>
+      </w:r>
+    </w:p>
+  </w:footnote>
+  <w:footnote w:type="continuationSeparator" w:id="0">
+    <w:p>
+      <w:pPr>
+        <w:spacing w:after="0" w:line="240" w:lineRule="auto"/>
+      </w:pPr>
+      <w:r>
+        <w:continuationSeparator/>
+      </w:r>
+    </w:p>
+  </w:footnote>
+</w:footnotes>
 </file>
 
 <file path=word/numbering.xml><?xml version="1.0" encoding="utf-8"?>
@@ -6182,6 +6619,31 @@
       <w:szCs w:val="18"/>
     </w:rPr>
   </w:style>
+  <w:style w:type="paragraph" w:styleId="Footer">
+    <w:name w:val="footer"/>
+    <w:basedOn w:val="Normal"/>
+    <w:link w:val="FooterChar"/>
+    <w:uiPriority w:val="99"/>
+    <w:unhideWhenUsed/>
+    <w:rsid w:val="005907BC"/>
+    <w:pPr>
+      <w:tabs>
+        <w:tab w:val="center" w:pos="4680"/>
+        <w:tab w:val="right" w:pos="9360"/>
+      </w:tabs>
+      <w:spacing w:after="0" w:line="240" w:lineRule="auto"/>
+    </w:pPr>
+  </w:style>
+  <w:style w:type="character" w:customStyle="1" w:styleId="FooterChar">
+    <w:name w:val="Footer Char"/>
+    <w:basedOn w:val="DefaultParagraphFont"/>
+    <w:link w:val="Footer"/>
+    <w:uiPriority w:val="99"/>
+    <w:rsid w:val="005907BC"/>
+    <w:rPr>
+      <w:rFonts w:eastAsiaTheme="minorEastAsia"/>
+    </w:rPr>
+  </w:style>
 </w:styles>
 </file>
 

</xml_diff>